<commit_message>
simulation model and rtw-code update, boost projects added, joystick class for simulation added
</commit_message>
<xml_diff>
--- a/hw/Wiring/Tricopter/Notes.docx
+++ b/hw/Wiring/Tricopter/Notes.docx
@@ -482,11 +482,764 @@
       </w:pPr>
       <w:r>
         <w:rPr>
+          <w:lang w:val="en-US"/>
+        </w:rPr>
+        <w:lastRenderedPageBreak/>
+        <mc:AlternateContent>
+          <mc:Choice Requires="wps">
+            <w:drawing>
+              <wp:anchor distT="0" distB="0" distL="114300" distR="114300" simplePos="0" relativeHeight="251669504" behindDoc="0" locked="0" layoutInCell="1" allowOverlap="1" wp14:anchorId="5157744F" wp14:editId="2315D690">
+                <wp:simplePos x="0" y="0"/>
+                <wp:positionH relativeFrom="column">
+                  <wp:posOffset>4510405</wp:posOffset>
+                </wp:positionH>
+                <wp:positionV relativeFrom="paragraph">
+                  <wp:posOffset>2357755</wp:posOffset>
+                </wp:positionV>
+                <wp:extent cx="641350" cy="247650"/>
+                <wp:effectExtent l="0" t="0" r="25400" b="19050"/>
+                <wp:wrapNone/>
+                <wp:docPr id="12" name="Textfeld 12"/>
+                <wp:cNvGraphicFramePr/>
+                <a:graphic xmlns:a="http://schemas.openxmlformats.org/drawingml/2006/main">
+                  <a:graphicData uri="http://schemas.microsoft.com/office/word/2010/wordprocessingShape">
+                    <wps:wsp>
+                      <wps:cNvSpPr txBox="1"/>
+                      <wps:spPr>
+                        <a:xfrm>
+                          <a:off x="0" y="0"/>
+                          <a:ext cx="641350" cy="247650"/>
+                        </a:xfrm>
+                        <a:prstGeom prst="rect">
+                          <a:avLst/>
+                        </a:prstGeom>
+                        <a:ln>
+                          <a:tailEnd type="arrow"/>
+                        </a:ln>
+                      </wps:spPr>
+                      <wps:style>
+                        <a:lnRef idx="1">
+                          <a:schemeClr val="accent1"/>
+                        </a:lnRef>
+                        <a:fillRef idx="0">
+                          <a:schemeClr val="accent1"/>
+                        </a:fillRef>
+                        <a:effectRef idx="0">
+                          <a:schemeClr val="accent1"/>
+                        </a:effectRef>
+                        <a:fontRef idx="minor">
+                          <a:schemeClr val="tx1"/>
+                        </a:fontRef>
+                      </wps:style>
+                      <wps:txbx>
+                        <w:txbxContent>
+                          <w:p>
+                            <w:r>
+                              <w:t>M</w:t>
+                            </w:r>
+                            <w:r>
+                              <w:t>5</w:t>
+                            </w:r>
+                            <w:r>
+                              <w:t xml:space="preserve"> (</w:t>
+                            </w:r>
+                            <w:proofErr w:type="spellStart"/>
+                            <w:r>
+                              <w:t>sv</w:t>
+                            </w:r>
+                            <w:proofErr w:type="spellEnd"/>
+                            <w:r>
+                              <w:t>)</w:t>
+                            </w:r>
+                          </w:p>
+                        </w:txbxContent>
+                      </wps:txbx>
+                      <wps:bodyPr rot="0" spcFirstLastPara="0" vertOverflow="overflow" horzOverflow="overflow" vert="horz" wrap="square" lIns="91440" tIns="45720" rIns="91440" bIns="45720" numCol="1" spcCol="0" rtlCol="0" fromWordArt="0" anchor="t" anchorCtr="0" forceAA="0" compatLnSpc="1">
+                        <a:prstTxWarp prst="textNoShape">
+                          <a:avLst/>
+                        </a:prstTxWarp>
+                        <a:noAutofit/>
+                      </wps:bodyPr>
+                    </wps:wsp>
+                  </a:graphicData>
+                </a:graphic>
+                <wp14:sizeRelH relativeFrom="margin">
+                  <wp14:pctWidth>0</wp14:pctWidth>
+                </wp14:sizeRelH>
+                <wp14:sizeRelV relativeFrom="margin">
+                  <wp14:pctHeight>0</wp14:pctHeight>
+                </wp14:sizeRelV>
+              </wp:anchor>
+            </w:drawing>
+          </mc:Choice>
+          <mc:Fallback>
+            <w:pict>
+              <v:shapetype id="_x0000_t202" coordsize="21600,21600" o:spt="202" path="m,l,21600r21600,l21600,xe">
+                <v:stroke joinstyle="miter"/>
+                <v:path gradientshapeok="t" o:connecttype="rect"/>
+              </v:shapetype>
+              <v:shape id="Textfeld 12" o:spid="_x0000_s1026" type="#_x0000_t202" style="position:absolute;margin-left:355.15pt;margin-top:185.65pt;width:50.5pt;height:19.5pt;z-index:251669504;visibility:visible;mso-wrap-style:square;mso-width-percent:0;mso-height-percent:0;mso-wrap-distance-left:9pt;mso-wrap-distance-top:0;mso-wrap-distance-right:9pt;mso-wrap-distance-bottom:0;mso-position-horizontal:absolute;mso-position-horizontal-relative:text;mso-position-vertical:absolute;mso-position-vertical-relative:text;mso-width-percent:0;mso-height-percent:0;mso-width-relative:margin;mso-height-relative:margin;v-text-anchor:top" o:gfxdata="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" filled="f" strokecolor="#4579b8 [3044]">
+                <v:stroke endarrow="open"/>
+                <v:textbox>
+                  <w:txbxContent>
+                    <w:p>
+                      <w:r>
+                        <w:t>M</w:t>
+                      </w:r>
+                      <w:r>
+                        <w:t>5</w:t>
+                      </w:r>
+                      <w:r>
+                        <w:t xml:space="preserve"> (</w:t>
+                      </w:r>
+                      <w:proofErr w:type="spellStart"/>
+                      <w:r>
+                        <w:t>sv</w:t>
+                      </w:r>
+                      <w:proofErr w:type="spellEnd"/>
+                      <w:r>
+                        <w:t>)</w:t>
+                      </w:r>
+                    </w:p>
+                  </w:txbxContent>
+                </v:textbox>
+              </v:shape>
+            </w:pict>
+          </mc:Fallback>
+        </mc:AlternateContent>
+      </w:r>
+      <w:r>
+        <w:rPr>
+          <w:lang w:val="en-US"/>
+        </w:rPr>
+        <mc:AlternateContent>
+          <mc:Choice Requires="wps">
+            <w:drawing>
+              <wp:anchor distT="0" distB="0" distL="114300" distR="114300" simplePos="0" relativeHeight="251666432" behindDoc="0" locked="0" layoutInCell="1" allowOverlap="1" wp14:anchorId="17D52051" wp14:editId="66457A45">
+                <wp:simplePos x="0" y="0"/>
+                <wp:positionH relativeFrom="column">
+                  <wp:posOffset>4510405</wp:posOffset>
+                </wp:positionH>
+                <wp:positionV relativeFrom="paragraph">
+                  <wp:posOffset>2605405</wp:posOffset>
+                </wp:positionV>
+                <wp:extent cx="641350" cy="247650"/>
+                <wp:effectExtent l="0" t="0" r="25400" b="19050"/>
+                <wp:wrapNone/>
+                <wp:docPr id="10" name="Textfeld 10"/>
+                <wp:cNvGraphicFramePr/>
+                <a:graphic xmlns:a="http://schemas.openxmlformats.org/drawingml/2006/main">
+                  <a:graphicData uri="http://schemas.microsoft.com/office/word/2010/wordprocessingShape">
+                    <wps:wsp>
+                      <wps:cNvSpPr txBox="1"/>
+                      <wps:spPr>
+                        <a:xfrm>
+                          <a:off x="0" y="0"/>
+                          <a:ext cx="641350" cy="247650"/>
+                        </a:xfrm>
+                        <a:prstGeom prst="rect">
+                          <a:avLst/>
+                        </a:prstGeom>
+                        <a:ln>
+                          <a:tailEnd type="arrow"/>
+                        </a:ln>
+                      </wps:spPr>
+                      <wps:style>
+                        <a:lnRef idx="1">
+                          <a:schemeClr val="accent1"/>
+                        </a:lnRef>
+                        <a:fillRef idx="0">
+                          <a:schemeClr val="accent1"/>
+                        </a:fillRef>
+                        <a:effectRef idx="0">
+                          <a:schemeClr val="accent1"/>
+                        </a:effectRef>
+                        <a:fontRef idx="minor">
+                          <a:schemeClr val="tx1"/>
+                        </a:fontRef>
+                      </wps:style>
+                      <wps:txbx>
+                        <w:txbxContent>
+                          <w:p>
+                            <w:r>
+                              <w:t>M</w:t>
+                            </w:r>
+                            <w:r>
+                              <w:t>1</w:t>
+                            </w:r>
+                            <w:r>
+                              <w:t xml:space="preserve"> (li)</w:t>
+                            </w:r>
+                          </w:p>
+                        </w:txbxContent>
+                      </wps:txbx>
+                      <wps:bodyPr rot="0" spcFirstLastPara="0" vertOverflow="overflow" horzOverflow="overflow" vert="horz" wrap="square" lIns="91440" tIns="45720" rIns="91440" bIns="45720" numCol="1" spcCol="0" rtlCol="0" fromWordArt="0" anchor="t" anchorCtr="0" forceAA="0" compatLnSpc="1">
+                        <a:prstTxWarp prst="textNoShape">
+                          <a:avLst/>
+                        </a:prstTxWarp>
+                        <a:noAutofit/>
+                      </wps:bodyPr>
+                    </wps:wsp>
+                  </a:graphicData>
+                </a:graphic>
+                <wp14:sizeRelH relativeFrom="margin">
+                  <wp14:pctWidth>0</wp14:pctWidth>
+                </wp14:sizeRelH>
+                <wp14:sizeRelV relativeFrom="margin">
+                  <wp14:pctHeight>0</wp14:pctHeight>
+                </wp14:sizeRelV>
+              </wp:anchor>
+            </w:drawing>
+          </mc:Choice>
+          <mc:Fallback>
+            <w:pict>
+              <v:shape id="Textfeld 10" o:spid="_x0000_s1027" type="#_x0000_t202" style="position:absolute;margin-left:355.15pt;margin-top:205.15pt;width:50.5pt;height:19.5pt;z-index:251666432;visibility:visible;mso-wrap-style:square;mso-width-percent:0;mso-height-percent:0;mso-wrap-distance-left:9pt;mso-wrap-distance-top:0;mso-wrap-distance-right:9pt;mso-wrap-distance-bottom:0;mso-position-horizontal:absolute;mso-position-horizontal-relative:text;mso-position-vertical:absolute;mso-position-vertical-relative:text;mso-width-percent:0;mso-height-percent:0;mso-width-relative:margin;mso-height-relative:margin;v-text-anchor:top" o:gfxdata="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" filled="f" strokecolor="#4579b8 [3044]">
+                <v:stroke endarrow="open"/>
+                <v:textbox>
+                  <w:txbxContent>
+                    <w:p>
+                      <w:r>
+                        <w:t>M</w:t>
+                      </w:r>
+                      <w:r>
+                        <w:t>1</w:t>
+                      </w:r>
+                      <w:r>
+                        <w:t xml:space="preserve"> (li)</w:t>
+                      </w:r>
+                    </w:p>
+                  </w:txbxContent>
+                </v:textbox>
+              </v:shape>
+            </w:pict>
+          </mc:Fallback>
+        </mc:AlternateContent>
+      </w:r>
+      <w:r>
+        <w:rPr>
+          <w:lang w:val="en-US"/>
+        </w:rPr>
+        <mc:AlternateContent>
+          <mc:Choice Requires="wps">
+            <w:drawing>
+              <wp:anchor distT="0" distB="0" distL="114300" distR="114300" simplePos="0" relativeHeight="251663360" behindDoc="0" locked="0" layoutInCell="1" allowOverlap="1" wp14:anchorId="1270A7C6" wp14:editId="06E11054">
+                <wp:simplePos x="0" y="0"/>
+                <wp:positionH relativeFrom="column">
+                  <wp:posOffset>4510405</wp:posOffset>
+                </wp:positionH>
+                <wp:positionV relativeFrom="paragraph">
+                  <wp:posOffset>2853055</wp:posOffset>
+                </wp:positionV>
+                <wp:extent cx="641350" cy="247650"/>
+                <wp:effectExtent l="0" t="0" r="25400" b="19050"/>
+                <wp:wrapNone/>
+                <wp:docPr id="8" name="Textfeld 8"/>
+                <wp:cNvGraphicFramePr/>
+                <a:graphic xmlns:a="http://schemas.openxmlformats.org/drawingml/2006/main">
+                  <a:graphicData uri="http://schemas.microsoft.com/office/word/2010/wordprocessingShape">
+                    <wps:wsp>
+                      <wps:cNvSpPr txBox="1"/>
+                      <wps:spPr>
+                        <a:xfrm>
+                          <a:off x="0" y="0"/>
+                          <a:ext cx="641350" cy="247650"/>
+                        </a:xfrm>
+                        <a:prstGeom prst="rect">
+                          <a:avLst/>
+                        </a:prstGeom>
+                        <a:ln>
+                          <a:tailEnd type="arrow"/>
+                        </a:ln>
+                      </wps:spPr>
+                      <wps:style>
+                        <a:lnRef idx="1">
+                          <a:schemeClr val="accent1"/>
+                        </a:lnRef>
+                        <a:fillRef idx="0">
+                          <a:schemeClr val="accent1"/>
+                        </a:fillRef>
+                        <a:effectRef idx="0">
+                          <a:schemeClr val="accent1"/>
+                        </a:effectRef>
+                        <a:fontRef idx="minor">
+                          <a:schemeClr val="tx1"/>
+                        </a:fontRef>
+                      </wps:style>
+                      <wps:txbx>
+                        <w:txbxContent>
+                          <w:p>
+                            <w:r>
+                              <w:t>M</w:t>
+                            </w:r>
+                            <w:r>
+                              <w:t>2</w:t>
+                            </w:r>
+                            <w:r>
+                              <w:t xml:space="preserve"> (</w:t>
+                            </w:r>
+                            <w:proofErr w:type="spellStart"/>
+                            <w:r>
+                              <w:t>re</w:t>
+                            </w:r>
+                            <w:proofErr w:type="spellEnd"/>
+                            <w:r>
+                              <w:t>)</w:t>
+                            </w:r>
+                          </w:p>
+                        </w:txbxContent>
+                      </wps:txbx>
+                      <wps:bodyPr rot="0" spcFirstLastPara="0" vertOverflow="overflow" horzOverflow="overflow" vert="horz" wrap="square" lIns="91440" tIns="45720" rIns="91440" bIns="45720" numCol="1" spcCol="0" rtlCol="0" fromWordArt="0" anchor="t" anchorCtr="0" forceAA="0" compatLnSpc="1">
+                        <a:prstTxWarp prst="textNoShape">
+                          <a:avLst/>
+                        </a:prstTxWarp>
+                        <a:noAutofit/>
+                      </wps:bodyPr>
+                    </wps:wsp>
+                  </a:graphicData>
+                </a:graphic>
+                <wp14:sizeRelH relativeFrom="margin">
+                  <wp14:pctWidth>0</wp14:pctWidth>
+                </wp14:sizeRelH>
+                <wp14:sizeRelV relativeFrom="margin">
+                  <wp14:pctHeight>0</wp14:pctHeight>
+                </wp14:sizeRelV>
+              </wp:anchor>
+            </w:drawing>
+          </mc:Choice>
+          <mc:Fallback>
+            <w:pict>
+              <v:shape id="Textfeld 8" o:spid="_x0000_s1028" type="#_x0000_t202" style="position:absolute;margin-left:355.15pt;margin-top:224.65pt;width:50.5pt;height:19.5pt;z-index:251663360;visibility:visible;mso-wrap-style:square;mso-width-percent:0;mso-height-percent:0;mso-wrap-distance-left:9pt;mso-wrap-distance-top:0;mso-wrap-distance-right:9pt;mso-wrap-distance-bottom:0;mso-position-horizontal:absolute;mso-position-horizontal-relative:text;mso-position-vertical:absolute;mso-position-vertical-relative:text;mso-width-percent:0;mso-height-percent:0;mso-width-relative:margin;mso-height-relative:margin;v-text-anchor:top" o:gfxdata="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" filled="f" strokecolor="#4579b8 [3044]">
+                <v:stroke endarrow="open"/>
+                <v:textbox>
+                  <w:txbxContent>
+                    <w:p>
+                      <w:r>
+                        <w:t>M</w:t>
+                      </w:r>
+                      <w:r>
+                        <w:t>2</w:t>
+                      </w:r>
+                      <w:r>
+                        <w:t xml:space="preserve"> (</w:t>
+                      </w:r>
+                      <w:proofErr w:type="spellStart"/>
+                      <w:r>
+                        <w:t>re</w:t>
+                      </w:r>
+                      <w:proofErr w:type="spellEnd"/>
+                      <w:r>
+                        <w:t>)</w:t>
+                      </w:r>
+                    </w:p>
+                  </w:txbxContent>
+                </v:textbox>
+              </v:shape>
+            </w:pict>
+          </mc:Fallback>
+        </mc:AlternateContent>
+      </w:r>
+      <w:r>
+        <w:rPr>
           <w:noProof/>
           <w:lang w:eastAsia="de-DE"/>
         </w:rPr>
+        <mc:AlternateContent>
+          <mc:Choice Requires="wps">
+            <w:drawing>
+              <wp:anchor distT="0" distB="0" distL="114300" distR="114300" simplePos="0" relativeHeight="251660288" behindDoc="0" locked="0" layoutInCell="1" allowOverlap="1" wp14:anchorId="033C1F3E" wp14:editId="34872DE5">
+                <wp:simplePos x="0" y="0"/>
+                <wp:positionH relativeFrom="column">
+                  <wp:posOffset>4510405</wp:posOffset>
+                </wp:positionH>
+                <wp:positionV relativeFrom="paragraph">
+                  <wp:posOffset>3100705</wp:posOffset>
+                </wp:positionV>
+                <wp:extent cx="641350" cy="234950"/>
+                <wp:effectExtent l="0" t="0" r="25400" b="12700"/>
+                <wp:wrapNone/>
+                <wp:docPr id="6" name="Textfeld 6"/>
+                <wp:cNvGraphicFramePr/>
+                <a:graphic xmlns:a="http://schemas.openxmlformats.org/drawingml/2006/main">
+                  <a:graphicData uri="http://schemas.microsoft.com/office/word/2010/wordprocessingShape">
+                    <wps:wsp>
+                      <wps:cNvSpPr txBox="1"/>
+                      <wps:spPr>
+                        <a:xfrm>
+                          <a:off x="0" y="0"/>
+                          <a:ext cx="641350" cy="234950"/>
+                        </a:xfrm>
+                        <a:prstGeom prst="rect">
+                          <a:avLst/>
+                        </a:prstGeom>
+                        <a:ln>
+                          <a:tailEnd type="arrow"/>
+                        </a:ln>
+                      </wps:spPr>
+                      <wps:style>
+                        <a:lnRef idx="1">
+                          <a:schemeClr val="accent1"/>
+                        </a:lnRef>
+                        <a:fillRef idx="0">
+                          <a:schemeClr val="accent1"/>
+                        </a:fillRef>
+                        <a:effectRef idx="0">
+                          <a:schemeClr val="accent1"/>
+                        </a:effectRef>
+                        <a:fontRef idx="minor">
+                          <a:schemeClr val="tx1"/>
+                        </a:fontRef>
+                      </wps:style>
+                      <wps:txbx>
+                        <w:txbxContent>
+                          <w:p>
+                            <w:r>
+                              <w:t>M3</w:t>
+                            </w:r>
+                            <w:r>
+                              <w:t xml:space="preserve"> (hi)</w:t>
+                            </w:r>
+                          </w:p>
+                        </w:txbxContent>
+                      </wps:txbx>
+                      <wps:bodyPr rot="0" spcFirstLastPara="0" vertOverflow="overflow" horzOverflow="overflow" vert="horz" wrap="square" lIns="91440" tIns="45720" rIns="91440" bIns="45720" numCol="1" spcCol="0" rtlCol="0" fromWordArt="0" anchor="t" anchorCtr="0" forceAA="0" compatLnSpc="1">
+                        <a:prstTxWarp prst="textNoShape">
+                          <a:avLst/>
+                        </a:prstTxWarp>
+                        <a:noAutofit/>
+                      </wps:bodyPr>
+                    </wps:wsp>
+                  </a:graphicData>
+                </a:graphic>
+                <wp14:sizeRelH relativeFrom="margin">
+                  <wp14:pctWidth>0</wp14:pctWidth>
+                </wp14:sizeRelH>
+                <wp14:sizeRelV relativeFrom="margin">
+                  <wp14:pctHeight>0</wp14:pctHeight>
+                </wp14:sizeRelV>
+              </wp:anchor>
+            </w:drawing>
+          </mc:Choice>
+          <mc:Fallback>
+            <w:pict>
+              <v:shape id="Textfeld 6" o:spid="_x0000_s1029" type="#_x0000_t202" style="position:absolute;margin-left:355.15pt;margin-top:244.15pt;width:50.5pt;height:18.5pt;z-index:251660288;visibility:visible;mso-wrap-style:square;mso-width-percent:0;mso-height-percent:0;mso-wrap-distance-left:9pt;mso-wrap-distance-top:0;mso-wrap-distance-right:9pt;mso-wrap-distance-bottom:0;mso-position-horizontal:absolute;mso-position-horizontal-relative:text;mso-position-vertical:absolute;mso-position-vertical-relative:text;mso-width-percent:0;mso-height-percent:0;mso-width-relative:margin;mso-height-relative:margin;v-text-anchor:top" o:gfxdata="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" filled="f" strokecolor="#4579b8 [3044]">
+                <v:stroke endarrow="open"/>
+                <v:textbox>
+                  <w:txbxContent>
+                    <w:p>
+                      <w:r>
+                        <w:t>M3</w:t>
+                      </w:r>
+                      <w:r>
+                        <w:t xml:space="preserve"> (hi)</w:t>
+                      </w:r>
+                    </w:p>
+                  </w:txbxContent>
+                </v:textbox>
+              </v:shape>
+            </w:pict>
+          </mc:Fallback>
+        </mc:AlternateContent>
+      </w:r>
+      <w:r>
+        <w:rPr>
+          <w:lang w:val="en-US"/>
+        </w:rPr>
+        <mc:AlternateContent>
+          <mc:Choice Requires="wps">
+            <w:drawing>
+              <wp:anchor distT="0" distB="0" distL="114300" distR="114300" simplePos="0" relativeHeight="251668480" behindDoc="0" locked="0" layoutInCell="1" allowOverlap="1" wp14:anchorId="40F86FA7" wp14:editId="15E032C3">
+                <wp:simplePos x="0" y="0"/>
+                <wp:positionH relativeFrom="column">
+                  <wp:posOffset>3710305</wp:posOffset>
+                </wp:positionH>
+                <wp:positionV relativeFrom="paragraph">
+                  <wp:posOffset>2491105</wp:posOffset>
+                </wp:positionV>
+                <wp:extent cx="742950" cy="0"/>
+                <wp:effectExtent l="38100" t="76200" r="0" b="114300"/>
+                <wp:wrapNone/>
+                <wp:docPr id="11" name="Gerade Verbindung mit Pfeil 11"/>
+                <wp:cNvGraphicFramePr/>
+                <a:graphic xmlns:a="http://schemas.openxmlformats.org/drawingml/2006/main">
+                  <a:graphicData uri="http://schemas.microsoft.com/office/word/2010/wordprocessingShape">
+                    <wps:wsp>
+                      <wps:cNvCnPr/>
+                      <wps:spPr>
+                        <a:xfrm flipH="1">
+                          <a:off x="0" y="0"/>
+                          <a:ext cx="742950" cy="0"/>
+                        </a:xfrm>
+                        <a:prstGeom prst="straightConnector1">
+                          <a:avLst/>
+                        </a:prstGeom>
+                        <a:ln>
+                          <a:tailEnd type="arrow"/>
+                        </a:ln>
+                      </wps:spPr>
+                      <wps:style>
+                        <a:lnRef idx="1">
+                          <a:schemeClr val="accent1"/>
+                        </a:lnRef>
+                        <a:fillRef idx="0">
+                          <a:schemeClr val="accent1"/>
+                        </a:fillRef>
+                        <a:effectRef idx="0">
+                          <a:schemeClr val="accent1"/>
+                        </a:effectRef>
+                        <a:fontRef idx="minor">
+                          <a:schemeClr val="tx1"/>
+                        </a:fontRef>
+                      </wps:style>
+                      <wps:bodyPr/>
+                    </wps:wsp>
+                  </a:graphicData>
+                </a:graphic>
+                <wp14:sizeRelH relativeFrom="margin">
+                  <wp14:pctWidth>0</wp14:pctWidth>
+                </wp14:sizeRelH>
+                <wp14:sizeRelV relativeFrom="margin">
+                  <wp14:pctHeight>0</wp14:pctHeight>
+                </wp14:sizeRelV>
+              </wp:anchor>
+            </w:drawing>
+          </mc:Choice>
+          <mc:Fallback>
+            <w:pict>
+              <v:shapetype id="_x0000_t32" coordsize="21600,21600" o:spt="32" o:oned="t" path="m,l21600,21600e" filled="f">
+                <v:path arrowok="t" fillok="f" o:connecttype="none"/>
+                <o:lock v:ext="edit" shapetype="t"/>
+              </v:shapetype>
+              <v:shape id="Gerade Verbindung mit Pfeil 11" o:spid="_x0000_s1026" type="#_x0000_t32" style="position:absolute;margin-left:292.15pt;margin-top:196.15pt;width:58.5pt;height:0;flip:x;z-index:251668480;visibility:visible;mso-wrap-style:square;mso-width-percent:0;mso-height-percent:0;mso-wrap-distance-left:9pt;mso-wrap-distance-top:0;mso-wrap-distance-right:9pt;mso-wrap-distance-bottom:0;mso-position-horizontal:absolute;mso-position-horizontal-relative:text;mso-position-vertical:absolute;mso-position-vertical-relative:text;mso-width-percent:0;mso-height-percent:0;mso-width-relative:margin;mso-height-relative:margin" o:gfxdata="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" strokecolor="#4579b8 [3044]">
+                <v:stroke endarrow="open"/>
+              </v:shape>
+            </w:pict>
+          </mc:Fallback>
+        </mc:AlternateContent>
+      </w:r>
+      <w:r>
+        <w:rPr>
+          <w:lang w:val="en-US"/>
+        </w:rPr>
+        <mc:AlternateContent>
+          <mc:Choice Requires="wps">
+            <w:drawing>
+              <wp:anchor distT="0" distB="0" distL="114300" distR="114300" simplePos="0" relativeHeight="251665408" behindDoc="0" locked="0" layoutInCell="1" allowOverlap="1" wp14:anchorId="55081531" wp14:editId="3221D50A">
+                <wp:simplePos x="0" y="0"/>
+                <wp:positionH relativeFrom="column">
+                  <wp:posOffset>3710305</wp:posOffset>
+                </wp:positionH>
+                <wp:positionV relativeFrom="paragraph">
+                  <wp:posOffset>2738755</wp:posOffset>
+                </wp:positionV>
+                <wp:extent cx="742950" cy="0"/>
+                <wp:effectExtent l="38100" t="76200" r="0" b="114300"/>
+                <wp:wrapNone/>
+                <wp:docPr id="9" name="Gerade Verbindung mit Pfeil 9"/>
+                <wp:cNvGraphicFramePr/>
+                <a:graphic xmlns:a="http://schemas.openxmlformats.org/drawingml/2006/main">
+                  <a:graphicData uri="http://schemas.microsoft.com/office/word/2010/wordprocessingShape">
+                    <wps:wsp>
+                      <wps:cNvCnPr/>
+                      <wps:spPr>
+                        <a:xfrm flipH="1">
+                          <a:off x="0" y="0"/>
+                          <a:ext cx="742950" cy="0"/>
+                        </a:xfrm>
+                        <a:prstGeom prst="straightConnector1">
+                          <a:avLst/>
+                        </a:prstGeom>
+                        <a:ln>
+                          <a:tailEnd type="arrow"/>
+                        </a:ln>
+                      </wps:spPr>
+                      <wps:style>
+                        <a:lnRef idx="1">
+                          <a:schemeClr val="accent1"/>
+                        </a:lnRef>
+                        <a:fillRef idx="0">
+                          <a:schemeClr val="accent1"/>
+                        </a:fillRef>
+                        <a:effectRef idx="0">
+                          <a:schemeClr val="accent1"/>
+                        </a:effectRef>
+                        <a:fontRef idx="minor">
+                          <a:schemeClr val="tx1"/>
+                        </a:fontRef>
+                      </wps:style>
+                      <wps:bodyPr/>
+                    </wps:wsp>
+                  </a:graphicData>
+                </a:graphic>
+                <wp14:sizeRelH relativeFrom="margin">
+                  <wp14:pctWidth>0</wp14:pctWidth>
+                </wp14:sizeRelH>
+                <wp14:sizeRelV relativeFrom="margin">
+                  <wp14:pctHeight>0</wp14:pctHeight>
+                </wp14:sizeRelV>
+              </wp:anchor>
+            </w:drawing>
+          </mc:Choice>
+          <mc:Fallback>
+            <w:pict>
+              <v:shape id="Gerade Verbindung mit Pfeil 9" o:spid="_x0000_s1026" type="#_x0000_t32" style="position:absolute;margin-left:292.15pt;margin-top:215.65pt;width:58.5pt;height:0;flip:x;z-index:251665408;visibility:visible;mso-wrap-style:square;mso-width-percent:0;mso-height-percent:0;mso-wrap-distance-left:9pt;mso-wrap-distance-top:0;mso-wrap-distance-right:9pt;mso-wrap-distance-bottom:0;mso-position-horizontal:absolute;mso-position-horizontal-relative:text;mso-position-vertical:absolute;mso-position-vertical-relative:text;mso-width-percent:0;mso-height-percent:0;mso-width-relative:margin;mso-height-relative:margin" o:gfxdata="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" strokecolor="#4579b8 [3044]">
+                <v:stroke endarrow="open"/>
+              </v:shape>
+            </w:pict>
+          </mc:Fallback>
+        </mc:AlternateContent>
+      </w:r>
+      <w:r>
+        <w:rPr>
+          <w:lang w:val="en-US"/>
+        </w:rPr>
+        <mc:AlternateContent>
+          <mc:Choice Requires="wps">
+            <w:drawing>
+              <wp:anchor distT="0" distB="0" distL="114300" distR="114300" simplePos="0" relativeHeight="251662336" behindDoc="0" locked="0" layoutInCell="1" allowOverlap="1" wp14:anchorId="56F6AB1C" wp14:editId="500F4024">
+                <wp:simplePos x="0" y="0"/>
+                <wp:positionH relativeFrom="column">
+                  <wp:posOffset>3710305</wp:posOffset>
+                </wp:positionH>
+                <wp:positionV relativeFrom="paragraph">
+                  <wp:posOffset>2986405</wp:posOffset>
+                </wp:positionV>
+                <wp:extent cx="742950" cy="0"/>
+                <wp:effectExtent l="38100" t="76200" r="0" b="114300"/>
+                <wp:wrapNone/>
+                <wp:docPr id="7" name="Gerade Verbindung mit Pfeil 7"/>
+                <wp:cNvGraphicFramePr/>
+                <a:graphic xmlns:a="http://schemas.openxmlformats.org/drawingml/2006/main">
+                  <a:graphicData uri="http://schemas.microsoft.com/office/word/2010/wordprocessingShape">
+                    <wps:wsp>
+                      <wps:cNvCnPr/>
+                      <wps:spPr>
+                        <a:xfrm flipH="1">
+                          <a:off x="0" y="0"/>
+                          <a:ext cx="742950" cy="0"/>
+                        </a:xfrm>
+                        <a:prstGeom prst="straightConnector1">
+                          <a:avLst/>
+                        </a:prstGeom>
+                        <a:ln>
+                          <a:tailEnd type="arrow"/>
+                        </a:ln>
+                      </wps:spPr>
+                      <wps:style>
+                        <a:lnRef idx="1">
+                          <a:schemeClr val="accent1"/>
+                        </a:lnRef>
+                        <a:fillRef idx="0">
+                          <a:schemeClr val="accent1"/>
+                        </a:fillRef>
+                        <a:effectRef idx="0">
+                          <a:schemeClr val="accent1"/>
+                        </a:effectRef>
+                        <a:fontRef idx="minor">
+                          <a:schemeClr val="tx1"/>
+                        </a:fontRef>
+                      </wps:style>
+                      <wps:bodyPr/>
+                    </wps:wsp>
+                  </a:graphicData>
+                </a:graphic>
+                <wp14:sizeRelH relativeFrom="margin">
+                  <wp14:pctWidth>0</wp14:pctWidth>
+                </wp14:sizeRelH>
+                <wp14:sizeRelV relativeFrom="margin">
+                  <wp14:pctHeight>0</wp14:pctHeight>
+                </wp14:sizeRelV>
+              </wp:anchor>
+            </w:drawing>
+          </mc:Choice>
+          <mc:Fallback>
+            <w:pict>
+              <v:shape id="Gerade Verbindung mit Pfeil 7" o:spid="_x0000_s1026" type="#_x0000_t32" style="position:absolute;margin-left:292.15pt;margin-top:235.15pt;width:58.5pt;height:0;flip:x;z-index:251662336;visibility:visible;mso-wrap-style:square;mso-width-percent:0;mso-height-percent:0;mso-wrap-distance-left:9pt;mso-wrap-distance-top:0;mso-wrap-distance-right:9pt;mso-wrap-distance-bottom:0;mso-position-horizontal:absolute;mso-position-horizontal-relative:text;mso-position-vertical:absolute;mso-position-vertical-relative:text;mso-width-percent:0;mso-height-percent:0;mso-width-relative:margin;mso-height-relative:margin" o:gfxdata="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" strokecolor="#4579b8 [3044]">
+                <v:stroke endarrow="open"/>
+              </v:shape>
+            </w:pict>
+          </mc:Fallback>
+        </mc:AlternateContent>
+      </w:r>
+      <w:r>
+        <w:rPr>
+          <w:noProof/>
+          <w:lang w:eastAsia="de-DE"/>
+        </w:rPr>
+        <mc:AlternateContent>
+          <mc:Choice Requires="wps">
+            <w:drawing>
+              <wp:anchor distT="0" distB="0" distL="114300" distR="114300" simplePos="0" relativeHeight="251659264" behindDoc="0" locked="0" layoutInCell="1" allowOverlap="1" wp14:anchorId="741C7F4A" wp14:editId="044C2E66">
+                <wp:simplePos x="0" y="0"/>
+                <wp:positionH relativeFrom="column">
+                  <wp:posOffset>3710305</wp:posOffset>
+                </wp:positionH>
+                <wp:positionV relativeFrom="paragraph">
+                  <wp:posOffset>3183255</wp:posOffset>
+                </wp:positionV>
+                <wp:extent cx="742950" cy="0"/>
+                <wp:effectExtent l="38100" t="76200" r="0" b="114300"/>
+                <wp:wrapNone/>
+                <wp:docPr id="5" name="Gerade Verbindung mit Pfeil 5"/>
+                <wp:cNvGraphicFramePr/>
+                <a:graphic xmlns:a="http://schemas.openxmlformats.org/drawingml/2006/main">
+                  <a:graphicData uri="http://schemas.microsoft.com/office/word/2010/wordprocessingShape">
+                    <wps:wsp>
+                      <wps:cNvCnPr/>
+                      <wps:spPr>
+                        <a:xfrm flipH="1">
+                          <a:off x="0" y="0"/>
+                          <a:ext cx="742950" cy="0"/>
+                        </a:xfrm>
+                        <a:prstGeom prst="straightConnector1">
+                          <a:avLst/>
+                        </a:prstGeom>
+                        <a:ln>
+                          <a:tailEnd type="arrow"/>
+                        </a:ln>
+                      </wps:spPr>
+                      <wps:style>
+                        <a:lnRef idx="1">
+                          <a:schemeClr val="accent1"/>
+                        </a:lnRef>
+                        <a:fillRef idx="0">
+                          <a:schemeClr val="accent1"/>
+                        </a:fillRef>
+                        <a:effectRef idx="0">
+                          <a:schemeClr val="accent1"/>
+                        </a:effectRef>
+                        <a:fontRef idx="minor">
+                          <a:schemeClr val="tx1"/>
+                        </a:fontRef>
+                      </wps:style>
+                      <wps:bodyPr/>
+                    </wps:wsp>
+                  </a:graphicData>
+                </a:graphic>
+                <wp14:sizeRelH relativeFrom="margin">
+                  <wp14:pctWidth>0</wp14:pctWidth>
+                </wp14:sizeRelH>
+                <wp14:sizeRelV relativeFrom="margin">
+                  <wp14:pctHeight>0</wp14:pctHeight>
+                </wp14:sizeRelV>
+              </wp:anchor>
+            </w:drawing>
+          </mc:Choice>
+          <mc:Fallback>
+            <w:pict>
+              <v:shape id="Gerade Verbindung mit Pfeil 5" o:spid="_x0000_s1026" type="#_x0000_t32" style="position:absolute;margin-left:292.15pt;margin-top:250.65pt;width:58.5pt;height:0;flip:x;z-index:251659264;visibility:visible;mso-wrap-style:square;mso-width-percent:0;mso-height-percent:0;mso-wrap-distance-left:9pt;mso-wrap-distance-top:0;mso-wrap-distance-right:9pt;mso-wrap-distance-bottom:0;mso-position-horizontal:absolute;mso-position-horizontal-relative:text;mso-position-vertical:absolute;mso-position-vertical-relative:text;mso-width-percent:0;mso-height-percent:0;mso-width-relative:margin;mso-height-relative:margin" o:gfxdata="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" strokecolor="#4579b8 [3044]">
+                <v:stroke endarrow="open"/>
+              </v:shape>
+            </w:pict>
+          </mc:Fallback>
+        </mc:AlternateContent>
+      </w:r>
+      <w:r>
+        <w:rPr>
+          <w:noProof/>
+          <w:lang w:eastAsia="de-DE"/>
+        </w:rPr>
         <w:drawing>
-          <wp:inline distT="0" distB="0" distL="0" distR="0">
+          <wp:inline distT="0" distB="0" distL="0" distR="0" wp14:anchorId="799CC3E9" wp14:editId="0E14BF14">
             <wp:extent cx="5568950" cy="4413250"/>
             <wp:effectExtent l="6350" t="0" r="0" b="0"/>
             <wp:docPr id="1" name="Grafik 1" descr="http://static.rcgroups.net/forums/attachments/2/1/4/0/7/8/a6251314-234-HK%20NanoWii.png?d=1384177611"/>
@@ -503,7 +1256,7 @@
                     </pic:cNvPicPr>
                   </pic:nvPicPr>
                   <pic:blipFill>
-                    <a:blip r:embed="rId5">
+                    <a:blip r:embed="rId6">
                       <a:extLst>
                         <a:ext uri="{28A0092B-C50C-407E-A947-70E740481C1C}">
                           <a14:useLocalDpi xmlns:a14="http://schemas.microsoft.com/office/drawing/2010/main" val="0"/>
@@ -535,9 +1288,24 @@
         </w:drawing>
       </w:r>
     </w:p>
+    <w:p>
+      <w:pPr>
+        <w:rPr>
+          <w:lang w:val="en-US"/>
+        </w:rPr>
+      </w:pPr>
+      <w:r>
+        <w:rPr>
+          <w:lang w:val="en-US"/>
+        </w:rPr>
+        <w:br w:type="page"/>
+      </w:r>
+      <w:bookmarkStart w:id="0" w:name="_GoBack"/>
+      <w:bookmarkEnd w:id="0"/>
+    </w:p>
     <w:sectPr>
-      <w:pgSz w:w="11906" w:h="16838"/>
-      <w:pgMar w:top="1417" w:right="1417" w:bottom="1134" w:left="1417" w:header="708" w:footer="708" w:gutter="0"/>
+      <w:pgSz w:w="16838" w:h="11906" w:orient="landscape"/>
+      <w:pgMar w:top="1417" w:right="1417" w:bottom="1417" w:left="1134" w:header="708" w:footer="708" w:gutter="0"/>
       <w:cols w:space="708"/>
       <w:docGrid w:linePitch="360"/>
     </w:sectPr>
@@ -1268,4 +2036,16 @@
   <a:objectDefaults/>
   <a:extraClrSchemeLst/>
 </a:theme>
+</file>
+
+<file path=customXml/item1.xml><?xml version="1.0" encoding="utf-8"?>
+<b:Sources xmlns:b="http://schemas.openxmlformats.org/officeDocument/2006/bibliography" xmlns="http://schemas.openxmlformats.org/officeDocument/2006/bibliography" SelectedStyle="\APA.XSL" StyleName="APA"/>
+</file>
+
+<file path=customXml/itemProps1.xml><?xml version="1.0" encoding="utf-8"?>
+<ds:datastoreItem xmlns:ds="http://schemas.openxmlformats.org/officeDocument/2006/customXml" ds:itemID="{151AADC6-0197-4860-983C-252C050F7737}">
+  <ds:schemaRefs>
+    <ds:schemaRef ds:uri="http://schemas.openxmlformats.org/officeDocument/2006/bibliography"/>
+  </ds:schemaRefs>
+</ds:datastoreItem>
 </file>
</xml_diff>

<commit_message>
some wiring pictures added
</commit_message>
<xml_diff>
--- a/hw/Wiring/Tricopter/Notes.docx
+++ b/hw/Wiring/Tricopter/Notes.docx
@@ -482,9 +482,9 @@
       </w:pPr>
       <w:r>
         <w:rPr>
-          <w:lang w:val="en-US"/>
-        </w:rPr>
-        <w:lastRenderedPageBreak/>
+          <w:noProof/>
+          <w:lang w:eastAsia="de-DE"/>
+        </w:rPr>
         <mc:AlternateContent>
           <mc:Choice Requires="wps">
             <w:drawing>
@@ -535,10 +535,7 @@
                         <w:txbxContent>
                           <w:p>
                             <w:r>
-                              <w:t>M</w:t>
-                            </w:r>
-                            <w:r>
-                              <w:t>5</w:t>
+                              <w:t>M5</w:t>
                             </w:r>
                             <w:r>
                               <w:t xml:space="preserve"> (</w:t>
@@ -584,10 +581,7 @@
                   <w:txbxContent>
                     <w:p>
                       <w:r>
-                        <w:t>M</w:t>
-                      </w:r>
-                      <w:r>
-                        <w:t>5</w:t>
+                        <w:t>M5</w:t>
                       </w:r>
                       <w:r>
                         <w:t xml:space="preserve"> (</w:t>
@@ -610,7 +604,8 @@
       </w:r>
       <w:r>
         <w:rPr>
-          <w:lang w:val="en-US"/>
+          <w:noProof/>
+          <w:lang w:eastAsia="de-DE"/>
         </w:rPr>
         <mc:AlternateContent>
           <mc:Choice Requires="wps">
@@ -717,7 +712,8 @@
       </w:r>
       <w:r>
         <w:rPr>
-          <w:lang w:val="en-US"/>
+          <w:noProof/>
+          <w:lang w:eastAsia="de-DE"/>
         </w:rPr>
         <mc:AlternateContent>
           <mc:Choice Requires="wps">
@@ -769,10 +765,7 @@
                         <w:txbxContent>
                           <w:p>
                             <w:r>
-                              <w:t>M</w:t>
-                            </w:r>
-                            <w:r>
-                              <w:t>2</w:t>
+                              <w:t>M2</w:t>
                             </w:r>
                             <w:r>
                               <w:t xml:space="preserve"> (</w:t>
@@ -814,10 +807,7 @@
                   <w:txbxContent>
                     <w:p>
                       <w:r>
-                        <w:t>M</w:t>
-                      </w:r>
-                      <w:r>
-                        <w:t>2</w:t>
+                        <w:t>M2</w:t>
                       </w:r>
                       <w:r>
                         <w:t xml:space="preserve"> (</w:t>
@@ -942,7 +932,8 @@
       </w:r>
       <w:r>
         <w:rPr>
-          <w:lang w:val="en-US"/>
+          <w:noProof/>
+          <w:lang w:eastAsia="de-DE"/>
         </w:rPr>
         <mc:AlternateContent>
           <mc:Choice Requires="wps">
@@ -1018,7 +1009,8 @@
       </w:r>
       <w:r>
         <w:rPr>
-          <w:lang w:val="en-US"/>
+          <w:noProof/>
+          <w:lang w:eastAsia="de-DE"/>
         </w:rPr>
         <mc:AlternateContent>
           <mc:Choice Requires="wps">
@@ -1090,7 +1082,8 @@
       </w:r>
       <w:r>
         <w:rPr>
-          <w:lang w:val="en-US"/>
+          <w:noProof/>
+          <w:lang w:eastAsia="de-DE"/>
         </w:rPr>
         <mc:AlternateContent>
           <mc:Choice Requires="wps">
@@ -1233,60 +1226,6 @@
           </mc:Fallback>
         </mc:AlternateContent>
       </w:r>
-      <w:r>
-        <w:rPr>
-          <w:noProof/>
-          <w:lang w:eastAsia="de-DE"/>
-        </w:rPr>
-        <w:drawing>
-          <wp:inline distT="0" distB="0" distL="0" distR="0" wp14:anchorId="799CC3E9" wp14:editId="0E14BF14">
-            <wp:extent cx="5568950" cy="4413250"/>
-            <wp:effectExtent l="6350" t="0" r="0" b="0"/>
-            <wp:docPr id="1" name="Grafik 1" descr="http://static.rcgroups.net/forums/attachments/2/1/4/0/7/8/a6251314-234-HK%20NanoWii.png?d=1384177611"/>
-            <wp:cNvGraphicFramePr>
-              <a:graphicFrameLocks xmlns:a="http://schemas.openxmlformats.org/drawingml/2006/main" noChangeAspect="1"/>
-            </wp:cNvGraphicFramePr>
-            <a:graphic xmlns:a="http://schemas.openxmlformats.org/drawingml/2006/main">
-              <a:graphicData uri="http://schemas.openxmlformats.org/drawingml/2006/picture">
-                <pic:pic xmlns:pic="http://schemas.openxmlformats.org/drawingml/2006/picture">
-                  <pic:nvPicPr>
-                    <pic:cNvPr id="0" name="Picture 1" descr="http://static.rcgroups.net/forums/attachments/2/1/4/0/7/8/a6251314-234-HK%20NanoWii.png?d=1384177611"/>
-                    <pic:cNvPicPr>
-                      <a:picLocks noChangeAspect="1" noChangeArrowheads="1"/>
-                    </pic:cNvPicPr>
-                  </pic:nvPicPr>
-                  <pic:blipFill>
-                    <a:blip r:embed="rId6">
-                      <a:extLst>
-                        <a:ext uri="{28A0092B-C50C-407E-A947-70E740481C1C}">
-                          <a14:useLocalDpi xmlns:a14="http://schemas.microsoft.com/office/drawing/2010/main" val="0"/>
-                        </a:ext>
-                      </a:extLst>
-                    </a:blip>
-                    <a:srcRect/>
-                    <a:stretch>
-                      <a:fillRect/>
-                    </a:stretch>
-                  </pic:blipFill>
-                  <pic:spPr bwMode="auto">
-                    <a:xfrm rot="16200000">
-                      <a:off x="0" y="0"/>
-                      <a:ext cx="5568950" cy="4413250"/>
-                    </a:xfrm>
-                    <a:prstGeom prst="rect">
-                      <a:avLst/>
-                    </a:prstGeom>
-                    <a:noFill/>
-                    <a:ln>
-                      <a:noFill/>
-                    </a:ln>
-                  </pic:spPr>
-                </pic:pic>
-              </a:graphicData>
-            </a:graphic>
-          </wp:inline>
-        </w:drawing>
-      </w:r>
     </w:p>
     <w:p>
       <w:pPr>
@@ -1299,6 +1238,36 @@
           <w:lang w:val="en-US"/>
         </w:rPr>
         <w:br w:type="page"/>
+      </w:r>
+      <w:r>
+        <w:rPr>
+          <w:lang w:val="en-US"/>
+        </w:rPr>
+        <w:object w:dxaOrig="11319" w:dyaOrig="8482">
+          <v:shapetype id="_x0000_t75" coordsize="21600,21600" o:spt="75" o:preferrelative="t" path="m@4@5l@4@11@9@11@9@5xe" filled="f" stroked="f">
+            <v:stroke joinstyle="miter"/>
+            <v:formulas>
+              <v:f eqn="if lineDrawn pixelLineWidth 0"/>
+              <v:f eqn="sum @0 1 0"/>
+              <v:f eqn="sum 0 0 @1"/>
+              <v:f eqn="prod @2 1 2"/>
+              <v:f eqn="prod @3 21600 pixelWidth"/>
+              <v:f eqn="prod @3 21600 pixelHeight"/>
+              <v:f eqn="sum @0 0 1"/>
+              <v:f eqn="prod @6 1 2"/>
+              <v:f eqn="prod @7 21600 pixelWidth"/>
+              <v:f eqn="sum @8 21600 0"/>
+              <v:f eqn="prod @7 21600 pixelHeight"/>
+              <v:f eqn="sum @10 21600 0"/>
+            </v:formulas>
+            <v:path o:extrusionok="f" gradientshapeok="t" o:connecttype="rect"/>
+            <o:lock v:ext="edit" aspectratio="t"/>
+          </v:shapetype>
+          <v:shape id="_x0000_i1025" type="#_x0000_t75" style="width:591.45pt;height:443.05pt" o:ole="">
+            <v:imagedata r:id="rId6" o:title=""/>
+          </v:shape>
+          <o:OLEObject Type="Embed" ProgID="PowerPoint.Slide.12" ShapeID="_x0000_i1025" DrawAspect="Content" ObjectID="_1510663939" r:id="rId7"/>
+        </w:object>
       </w:r>
       <w:bookmarkStart w:id="0" w:name="_GoBack"/>
       <w:bookmarkEnd w:id="0"/>
@@ -2043,7 +2012,7 @@
 </file>
 
 <file path=customXml/itemProps1.xml><?xml version="1.0" encoding="utf-8"?>
-<ds:datastoreItem xmlns:ds="http://schemas.openxmlformats.org/officeDocument/2006/customXml" ds:itemID="{151AADC6-0197-4860-983C-252C050F7737}">
+<ds:datastoreItem xmlns:ds="http://schemas.openxmlformats.org/officeDocument/2006/customXml" ds:itemID="{F44E3EB2-B57E-47B3-86F6-2FE97F942599}">
   <ds:schemaRefs>
     <ds:schemaRef ds:uri="http://schemas.openxmlformats.org/officeDocument/2006/bibliography"/>
   </ds:schemaRefs>

</xml_diff>